<commit_message>
Added flask mimimal file
</commit_message>
<xml_diff>
--- a/Xerox/CodeWitthHarry - Git notes.docx
+++ b/Xerox/CodeWitthHarry - Git notes.docx
@@ -21,68 +21,37 @@
           <w:szCs w:val="32"/>
           <w:lang w:val="en-US"/>
         </w:rPr>
-        <w:t>Git Tutorial - CodeWithHarry</w:t>
-      </w:r>
-    </w:p>
-    <w:p>
-      <w:pPr>
-        <w:rPr>
-          <w:sz w:val="28"/>
-          <w:szCs w:val="28"/>
-          <w:lang w:val="en-US"/>
-        </w:rPr>
-      </w:pPr>
-      <w:r>
-        <w:rPr>
-          <w:sz w:val="28"/>
-          <w:szCs w:val="28"/>
-          <w:lang w:val="en-US"/>
-        </w:rPr>
-        <w:t xml:space="preserve">Git- </w:t>
-      </w:r>
+        <w:t xml:space="preserve">Git Tutorial - </w:t>
+      </w:r>
+      <w:proofErr w:type="spellStart"/>
       <w:r>
         <w:rPr>
           <w:b/>
           <w:bCs/>
-          <w:sz w:val="28"/>
-          <w:szCs w:val="28"/>
-          <w:lang w:val="en-US"/>
-        </w:rPr>
-        <w:t>git init</w:t>
-      </w:r>
-      <w:r>
-        <w:rPr>
-          <w:sz w:val="28"/>
-          <w:szCs w:val="28"/>
-          <w:lang w:val="en-US"/>
-        </w:rPr>
-        <w:t xml:space="preserve"> -  initializes an empty repository to our folder (i.</w:t>
-      </w:r>
-      <w:r>
-        <w:rPr>
-          <w:sz w:val="28"/>
-          <w:szCs w:val="28"/>
-          <w:lang w:val="en-US"/>
-        </w:rPr>
-        <w:t>e</w:t>
-      </w:r>
-      <w:r>
-        <w:rPr>
-          <w:sz w:val="28"/>
-          <w:szCs w:val="28"/>
-          <w:lang w:val="en-US"/>
-        </w:rPr>
-        <w:t>. .git folder is created and all imp data of git is stored in it.)</w:t>
-      </w:r>
-    </w:p>
-    <w:p>
-      <w:pPr>
-        <w:rPr>
-          <w:sz w:val="28"/>
-          <w:szCs w:val="28"/>
-          <w:lang w:val="en-US"/>
-        </w:rPr>
-      </w:pPr>
+          <w:sz w:val="32"/>
+          <w:szCs w:val="32"/>
+          <w:lang w:val="en-US"/>
+        </w:rPr>
+        <w:t>CodeWithHarry</w:t>
+      </w:r>
+      <w:proofErr w:type="spellEnd"/>
+    </w:p>
+    <w:p>
+      <w:pPr>
+        <w:rPr>
+          <w:sz w:val="28"/>
+          <w:szCs w:val="28"/>
+          <w:lang w:val="en-US"/>
+        </w:rPr>
+      </w:pPr>
+      <w:r>
+        <w:rPr>
+          <w:sz w:val="28"/>
+          <w:szCs w:val="28"/>
+          <w:lang w:val="en-US"/>
+        </w:rPr>
+        <w:t xml:space="preserve">Git- </w:t>
+      </w:r>
       <w:r>
         <w:rPr>
           <w:b/>
@@ -91,8 +60,9 @@
           <w:szCs w:val="28"/>
           <w:lang w:val="en-US"/>
         </w:rPr>
-        <w:t>c</w:t>
-      </w:r>
+        <w:t xml:space="preserve">git </w:t>
+      </w:r>
+      <w:proofErr w:type="spellStart"/>
       <w:r>
         <w:rPr>
           <w:b/>
@@ -101,25 +71,33 @@
           <w:szCs w:val="28"/>
           <w:lang w:val="en-US"/>
         </w:rPr>
-        <w:t>ode .</w:t>
-      </w:r>
-      <w:r>
-        <w:rPr>
-          <w:sz w:val="28"/>
-          <w:szCs w:val="28"/>
-          <w:lang w:val="en-US"/>
-        </w:rPr>
-        <w:t xml:space="preserve"> – open vs code</w:t>
-      </w:r>
-    </w:p>
-    <w:p>
-      <w:pPr>
-        <w:rPr>
-          <w:sz w:val="28"/>
-          <w:szCs w:val="28"/>
-          <w:lang w:val="en-US"/>
-        </w:rPr>
-      </w:pPr>
+        <w:t>init</w:t>
+      </w:r>
+      <w:proofErr w:type="spellEnd"/>
+      <w:r>
+        <w:rPr>
+          <w:sz w:val="28"/>
+          <w:szCs w:val="28"/>
+          <w:lang w:val="en-US"/>
+        </w:rPr>
+        <w:t xml:space="preserve"> -  initializes an empty repository to our folder (i.</w:t>
+      </w:r>
+      <w:r>
+        <w:rPr>
+          <w:sz w:val="28"/>
+          <w:szCs w:val="28"/>
+          <w:lang w:val="en-US"/>
+        </w:rPr>
+        <w:t>e</w:t>
+      </w:r>
+      <w:r>
+        <w:rPr>
+          <w:sz w:val="28"/>
+          <w:szCs w:val="28"/>
+          <w:lang w:val="en-US"/>
+        </w:rPr>
+        <w:t>. .git folder is created and all imp data of git is stored in it.)</w:t>
+      </w:r>
     </w:p>
     <w:p>
       <w:pPr>
@@ -137,25 +115,8 @@
           <w:szCs w:val="28"/>
           <w:lang w:val="en-US"/>
         </w:rPr>
-        <w:t>Untracted files</w:t>
-      </w:r>
-      <w:r>
-        <w:rPr>
-          <w:sz w:val="28"/>
-          <w:szCs w:val="28"/>
-          <w:lang w:val="en-US"/>
-        </w:rPr>
-        <w:t xml:space="preserve"> – git doesn’t care about these files e. g. .log files etc.</w:t>
-      </w:r>
-    </w:p>
-    <w:p>
-      <w:pPr>
-        <w:rPr>
-          <w:sz w:val="28"/>
-          <w:szCs w:val="28"/>
-          <w:lang w:val="en-US"/>
-        </w:rPr>
-      </w:pPr>
+        <w:t>c</w:t>
+      </w:r>
       <w:r>
         <w:rPr>
           <w:b/>
@@ -164,42 +125,35 @@
           <w:szCs w:val="28"/>
           <w:lang w:val="en-US"/>
         </w:rPr>
-        <w:t>Staged</w:t>
-      </w:r>
-      <w:r>
-        <w:rPr>
-          <w:sz w:val="28"/>
-          <w:szCs w:val="28"/>
-          <w:lang w:val="en-US"/>
-        </w:rPr>
-        <w:t xml:space="preserve"> – we are saying to git that , git you should look into these files.</w:t>
-      </w:r>
-    </w:p>
-    <w:p>
-      <w:pPr>
-        <w:rPr>
-          <w:sz w:val="28"/>
-          <w:szCs w:val="28"/>
-          <w:lang w:val="en-US"/>
-        </w:rPr>
-      </w:pPr>
-      <w:r>
-        <w:rPr>
-          <w:sz w:val="28"/>
-          <w:szCs w:val="28"/>
-          <w:lang w:val="en-US"/>
-        </w:rPr>
-        <w:t xml:space="preserve">                  To add files in staging are area – git add index.html</w:t>
-      </w:r>
-    </w:p>
-    <w:p>
-      <w:pPr>
-        <w:rPr>
-          <w:sz w:val="28"/>
-          <w:szCs w:val="28"/>
-          <w:lang w:val="en-US"/>
-        </w:rPr>
-      </w:pPr>
+        <w:t>ode .</w:t>
+      </w:r>
+      <w:r>
+        <w:rPr>
+          <w:sz w:val="28"/>
+          <w:szCs w:val="28"/>
+          <w:lang w:val="en-US"/>
+        </w:rPr>
+        <w:t xml:space="preserve"> – open vs code</w:t>
+      </w:r>
+    </w:p>
+    <w:p>
+      <w:pPr>
+        <w:rPr>
+          <w:sz w:val="28"/>
+          <w:szCs w:val="28"/>
+          <w:lang w:val="en-US"/>
+        </w:rPr>
+      </w:pPr>
+    </w:p>
+    <w:p>
+      <w:pPr>
+        <w:rPr>
+          <w:sz w:val="28"/>
+          <w:szCs w:val="28"/>
+          <w:lang w:val="en-US"/>
+        </w:rPr>
+      </w:pPr>
+      <w:proofErr w:type="spellStart"/>
       <w:r>
         <w:rPr>
           <w:b/>
@@ -208,169 +162,9 @@
           <w:szCs w:val="28"/>
           <w:lang w:val="en-US"/>
         </w:rPr>
-        <w:t>Commit</w:t>
-      </w:r>
-      <w:r>
-        <w:rPr>
-          <w:sz w:val="28"/>
-          <w:szCs w:val="28"/>
-          <w:lang w:val="en-US"/>
-        </w:rPr>
-        <w:t xml:space="preserve"> – to take photo of files</w:t>
-      </w:r>
-    </w:p>
-    <w:p>
-      <w:pPr>
-        <w:rPr>
-          <w:sz w:val="28"/>
-          <w:szCs w:val="28"/>
-          <w:lang w:val="en-US"/>
-        </w:rPr>
-      </w:pPr>
-      <w:r>
-        <w:rPr>
-          <w:sz w:val="28"/>
-          <w:szCs w:val="28"/>
-          <w:lang w:val="en-US"/>
-        </w:rPr>
-        <w:t xml:space="preserve">  git commit -m “Added files “ – particularly used when we do not want to use vim editor and their symbols like Esc + :wq etc.</w:t>
-      </w:r>
-    </w:p>
-    <w:p>
-      <w:pPr>
-        <w:rPr>
-          <w:sz w:val="28"/>
-          <w:szCs w:val="28"/>
-          <w:lang w:val="en-US"/>
-        </w:rPr>
-      </w:pPr>
-      <w:r>
-        <w:rPr>
-          <w:sz w:val="28"/>
-          <w:szCs w:val="28"/>
-          <w:lang w:val="en-US"/>
-        </w:rPr>
-        <w:t>git diff – compares working tree with staging area</w:t>
-      </w:r>
-    </w:p>
-    <w:p>
-      <w:pPr>
-        <w:rPr>
-          <w:sz w:val="28"/>
-          <w:szCs w:val="28"/>
-          <w:lang w:val="en-US"/>
-        </w:rPr>
-      </w:pPr>
-      <w:r>
-        <w:rPr>
-          <w:sz w:val="28"/>
-          <w:szCs w:val="28"/>
-          <w:lang w:val="en-US"/>
-        </w:rPr>
-        <w:t>git diff –staged – compared staging area to last commit</w:t>
-      </w:r>
-      <w:r>
-        <w:rPr>
-          <w:sz w:val="28"/>
-          <w:szCs w:val="28"/>
-          <w:lang w:val="en-US"/>
-        </w:rPr>
-        <w:t xml:space="preserve"> </w:t>
-      </w:r>
-    </w:p>
-    <w:p>
-      <w:pPr>
-        <w:rPr>
-          <w:sz w:val="28"/>
-          <w:szCs w:val="28"/>
-          <w:lang w:val="en-US"/>
-        </w:rPr>
-      </w:pPr>
-      <w:r>
-        <w:rPr>
-          <w:sz w:val="28"/>
-          <w:szCs w:val="28"/>
-          <w:lang w:val="en-US"/>
-        </w:rPr>
-        <w:t>git bash can be used as a terminal also.</w:t>
-      </w:r>
-    </w:p>
-    <w:p>
-      <w:pPr>
-        <w:rPr>
-          <w:sz w:val="28"/>
-          <w:szCs w:val="28"/>
-          <w:lang w:val="en-US"/>
-        </w:rPr>
-      </w:pPr>
-      <w:r>
-        <w:rPr>
-          <w:sz w:val="28"/>
-          <w:szCs w:val="28"/>
-          <w:lang w:val="en-US"/>
-        </w:rPr>
-        <w:t xml:space="preserve">git rm – removes from working directory and </w:t>
-      </w:r>
-      <w:r>
-        <w:rPr>
-          <w:sz w:val="28"/>
-          <w:szCs w:val="28"/>
-          <w:lang w:val="en-US"/>
-        </w:rPr>
-        <w:t xml:space="preserve"> </w:t>
-      </w:r>
-      <w:r>
-        <w:rPr>
-          <w:sz w:val="28"/>
-          <w:szCs w:val="28"/>
-          <w:lang w:val="en-US"/>
-        </w:rPr>
-        <w:t>also from staging area</w:t>
-      </w:r>
-    </w:p>
-    <w:p>
-      <w:pPr>
-        <w:rPr>
-          <w:sz w:val="28"/>
-          <w:szCs w:val="28"/>
-          <w:lang w:val="en-US"/>
-        </w:rPr>
-      </w:pPr>
-      <w:r>
-        <w:rPr>
-          <w:sz w:val="28"/>
-          <w:szCs w:val="28"/>
-          <w:lang w:val="en-US"/>
-        </w:rPr>
-        <w:t xml:space="preserve">git rm –cached – file removed from staging area only but remains in hdd. </w:t>
-      </w:r>
-    </w:p>
-    <w:p>
-      <w:pPr>
-        <w:ind w:left="720"/>
-        <w:rPr>
-          <w:sz w:val="28"/>
-          <w:szCs w:val="28"/>
-          <w:lang w:val="en-US"/>
-        </w:rPr>
-      </w:pPr>
-      <w:r>
-        <w:rPr>
-          <w:sz w:val="28"/>
-          <w:szCs w:val="28"/>
-          <w:lang w:val="en-US"/>
-        </w:rPr>
-        <w:t>Use this command when you mistakenly added file in staging area and     wanted to remove this file from staging area.</w:t>
-      </w:r>
-    </w:p>
-    <w:p>
-      <w:pPr>
-        <w:rPr>
-          <w:sz w:val="28"/>
-          <w:szCs w:val="28"/>
-          <w:lang w:val="en-US"/>
-        </w:rPr>
-      </w:pPr>
+        <w:t>Untracted</w:t>
+      </w:r>
+      <w:proofErr w:type="spellEnd"/>
       <w:r>
         <w:rPr>
           <w:b/>
@@ -379,32 +173,15 @@
           <w:szCs w:val="28"/>
           <w:lang w:val="en-US"/>
         </w:rPr>
-        <w:t>git status</w:t>
-      </w:r>
-      <w:r>
-        <w:rPr>
-          <w:sz w:val="28"/>
-          <w:szCs w:val="28"/>
-          <w:lang w:val="en-US"/>
-        </w:rPr>
-        <w:t xml:space="preserve"> – tells us about all the git status i. e. which files are commited, which files are on staging area, which files are traced and which files are untraced.</w:t>
-      </w:r>
-    </w:p>
-    <w:p>
-      <w:pPr>
-        <w:rPr>
-          <w:sz w:val="28"/>
-          <w:szCs w:val="28"/>
-          <w:lang w:val="en-US"/>
-        </w:rPr>
-      </w:pPr>
-      <w:r>
-        <w:rPr>
-          <w:sz w:val="28"/>
-          <w:szCs w:val="28"/>
-          <w:lang w:val="en-US"/>
-        </w:rPr>
-        <w:t>But if we want summarized status working in a large project – git status -s</w:t>
+        <w:t xml:space="preserve"> files</w:t>
+      </w:r>
+      <w:r>
+        <w:rPr>
+          <w:sz w:val="28"/>
+          <w:szCs w:val="28"/>
+          <w:lang w:val="en-US"/>
+        </w:rPr>
+        <w:t xml:space="preserve"> – git doesn’t care about these files e. g. .log files etc.</w:t>
       </w:r>
     </w:p>
     <w:p>
@@ -423,8 +200,42 @@
           <w:szCs w:val="28"/>
           <w:lang w:val="en-US"/>
         </w:rPr>
-        <w:t>g</w:t>
-      </w:r>
+        <w:t>Staged</w:t>
+      </w:r>
+      <w:r>
+        <w:rPr>
+          <w:sz w:val="28"/>
+          <w:szCs w:val="28"/>
+          <w:lang w:val="en-US"/>
+        </w:rPr>
+        <w:t xml:space="preserve"> – we are saying to git that , git you should look into these files.</w:t>
+      </w:r>
+    </w:p>
+    <w:p>
+      <w:pPr>
+        <w:rPr>
+          <w:sz w:val="28"/>
+          <w:szCs w:val="28"/>
+          <w:lang w:val="en-US"/>
+        </w:rPr>
+      </w:pPr>
+      <w:r>
+        <w:rPr>
+          <w:sz w:val="28"/>
+          <w:szCs w:val="28"/>
+          <w:lang w:val="en-US"/>
+        </w:rPr>
+        <w:t xml:space="preserve">                  To add files in staging are area – git add index.html</w:t>
+      </w:r>
+    </w:p>
+    <w:p>
+      <w:pPr>
+        <w:rPr>
+          <w:sz w:val="28"/>
+          <w:szCs w:val="28"/>
+          <w:lang w:val="en-US"/>
+        </w:rPr>
+      </w:pPr>
       <w:r>
         <w:rPr>
           <w:b/>
@@ -433,6 +244,303 @@
           <w:szCs w:val="28"/>
           <w:lang w:val="en-US"/>
         </w:rPr>
+        <w:t>Commit</w:t>
+      </w:r>
+      <w:r>
+        <w:rPr>
+          <w:sz w:val="28"/>
+          <w:szCs w:val="28"/>
+          <w:lang w:val="en-US"/>
+        </w:rPr>
+        <w:t xml:space="preserve"> – to take photo of files</w:t>
+      </w:r>
+    </w:p>
+    <w:p>
+      <w:pPr>
+        <w:rPr>
+          <w:sz w:val="28"/>
+          <w:szCs w:val="28"/>
+          <w:lang w:val="en-US"/>
+        </w:rPr>
+      </w:pPr>
+      <w:r>
+        <w:rPr>
+          <w:sz w:val="28"/>
+          <w:szCs w:val="28"/>
+          <w:lang w:val="en-US"/>
+        </w:rPr>
+        <w:t xml:space="preserve">  git commit -m “Added files “ – particularly used when we do not want to use vim editor and their symbols like Esc + :</w:t>
+      </w:r>
+      <w:proofErr w:type="spellStart"/>
+      <w:r>
+        <w:rPr>
+          <w:sz w:val="28"/>
+          <w:szCs w:val="28"/>
+          <w:lang w:val="en-US"/>
+        </w:rPr>
+        <w:t>wq</w:t>
+      </w:r>
+      <w:proofErr w:type="spellEnd"/>
+      <w:r>
+        <w:rPr>
+          <w:sz w:val="28"/>
+          <w:szCs w:val="28"/>
+          <w:lang w:val="en-US"/>
+        </w:rPr>
+        <w:t xml:space="preserve"> etc.</w:t>
+      </w:r>
+    </w:p>
+    <w:p>
+      <w:pPr>
+        <w:rPr>
+          <w:sz w:val="28"/>
+          <w:szCs w:val="28"/>
+          <w:lang w:val="en-US"/>
+        </w:rPr>
+      </w:pPr>
+      <w:r>
+        <w:rPr>
+          <w:sz w:val="28"/>
+          <w:szCs w:val="28"/>
+          <w:lang w:val="en-US"/>
+        </w:rPr>
+        <w:t>git diff – compares working tree with staging area</w:t>
+      </w:r>
+    </w:p>
+    <w:p>
+      <w:pPr>
+        <w:rPr>
+          <w:sz w:val="28"/>
+          <w:szCs w:val="28"/>
+          <w:lang w:val="en-US"/>
+        </w:rPr>
+      </w:pPr>
+      <w:r>
+        <w:rPr>
+          <w:sz w:val="28"/>
+          <w:szCs w:val="28"/>
+          <w:lang w:val="en-US"/>
+        </w:rPr>
+        <w:t>git diff –staged – compared staging area to last commit</w:t>
+      </w:r>
+      <w:r>
+        <w:rPr>
+          <w:sz w:val="28"/>
+          <w:szCs w:val="28"/>
+          <w:lang w:val="en-US"/>
+        </w:rPr>
+        <w:t xml:space="preserve"> </w:t>
+      </w:r>
+    </w:p>
+    <w:p>
+      <w:pPr>
+        <w:rPr>
+          <w:sz w:val="28"/>
+          <w:szCs w:val="28"/>
+          <w:lang w:val="en-US"/>
+        </w:rPr>
+      </w:pPr>
+      <w:r>
+        <w:rPr>
+          <w:sz w:val="28"/>
+          <w:szCs w:val="28"/>
+          <w:lang w:val="en-US"/>
+        </w:rPr>
+        <w:t>git bash can be used as a terminal also.</w:t>
+      </w:r>
+    </w:p>
+    <w:p>
+      <w:pPr>
+        <w:rPr>
+          <w:sz w:val="28"/>
+          <w:szCs w:val="28"/>
+          <w:lang w:val="en-US"/>
+        </w:rPr>
+      </w:pPr>
+      <w:r>
+        <w:rPr>
+          <w:sz w:val="28"/>
+          <w:szCs w:val="28"/>
+          <w:lang w:val="en-US"/>
+        </w:rPr>
+        <w:t xml:space="preserve">git rm – removes from working directory and </w:t>
+      </w:r>
+      <w:r>
+        <w:rPr>
+          <w:sz w:val="28"/>
+          <w:szCs w:val="28"/>
+          <w:lang w:val="en-US"/>
+        </w:rPr>
+        <w:t xml:space="preserve"> </w:t>
+      </w:r>
+      <w:r>
+        <w:rPr>
+          <w:sz w:val="28"/>
+          <w:szCs w:val="28"/>
+          <w:lang w:val="en-US"/>
+        </w:rPr>
+        <w:t>also from staging area</w:t>
+      </w:r>
+    </w:p>
+    <w:p>
+      <w:pPr>
+        <w:rPr>
+          <w:sz w:val="28"/>
+          <w:szCs w:val="28"/>
+          <w:lang w:val="en-US"/>
+        </w:rPr>
+      </w:pPr>
+      <w:r>
+        <w:rPr>
+          <w:sz w:val="28"/>
+          <w:szCs w:val="28"/>
+          <w:lang w:val="en-US"/>
+        </w:rPr>
+        <w:t xml:space="preserve">git rm –cached – file removed from staging area only but remains in </w:t>
+      </w:r>
+      <w:proofErr w:type="spellStart"/>
+      <w:r>
+        <w:rPr>
+          <w:sz w:val="28"/>
+          <w:szCs w:val="28"/>
+          <w:lang w:val="en-US"/>
+        </w:rPr>
+        <w:t>hdd</w:t>
+      </w:r>
+      <w:proofErr w:type="spellEnd"/>
+      <w:r>
+        <w:rPr>
+          <w:sz w:val="28"/>
+          <w:szCs w:val="28"/>
+          <w:lang w:val="en-US"/>
+        </w:rPr>
+        <w:t xml:space="preserve">. </w:t>
+      </w:r>
+    </w:p>
+    <w:p>
+      <w:pPr>
+        <w:ind w:left="720"/>
+        <w:rPr>
+          <w:sz w:val="28"/>
+          <w:szCs w:val="28"/>
+          <w:lang w:val="en-US"/>
+        </w:rPr>
+      </w:pPr>
+      <w:r>
+        <w:rPr>
+          <w:sz w:val="28"/>
+          <w:szCs w:val="28"/>
+          <w:lang w:val="en-US"/>
+        </w:rPr>
+        <w:t>Use this command when you mistakenly added file in staging area and     wanted to remove this file from staging area.</w:t>
+      </w:r>
+    </w:p>
+    <w:p>
+      <w:pPr>
+        <w:rPr>
+          <w:sz w:val="28"/>
+          <w:szCs w:val="28"/>
+          <w:lang w:val="en-US"/>
+        </w:rPr>
+      </w:pPr>
+      <w:r>
+        <w:rPr>
+          <w:b/>
+          <w:bCs/>
+          <w:sz w:val="28"/>
+          <w:szCs w:val="28"/>
+          <w:lang w:val="en-US"/>
+        </w:rPr>
+        <w:t>git status</w:t>
+      </w:r>
+      <w:r>
+        <w:rPr>
+          <w:sz w:val="28"/>
+          <w:szCs w:val="28"/>
+          <w:lang w:val="en-US"/>
+        </w:rPr>
+        <w:t xml:space="preserve"> – tells us about all the git status </w:t>
+      </w:r>
+      <w:proofErr w:type="spellStart"/>
+      <w:r>
+        <w:rPr>
+          <w:sz w:val="28"/>
+          <w:szCs w:val="28"/>
+          <w:lang w:val="en-US"/>
+        </w:rPr>
+        <w:t>i</w:t>
+      </w:r>
+      <w:proofErr w:type="spellEnd"/>
+      <w:r>
+        <w:rPr>
+          <w:sz w:val="28"/>
+          <w:szCs w:val="28"/>
+          <w:lang w:val="en-US"/>
+        </w:rPr>
+        <w:t xml:space="preserve">. e. which files are </w:t>
+      </w:r>
+      <w:proofErr w:type="spellStart"/>
+      <w:r>
+        <w:rPr>
+          <w:sz w:val="28"/>
+          <w:szCs w:val="28"/>
+          <w:lang w:val="en-US"/>
+        </w:rPr>
+        <w:t>commited</w:t>
+      </w:r>
+      <w:proofErr w:type="spellEnd"/>
+      <w:r>
+        <w:rPr>
+          <w:sz w:val="28"/>
+          <w:szCs w:val="28"/>
+          <w:lang w:val="en-US"/>
+        </w:rPr>
+        <w:t>, which files are on staging area, which files are traced and which files are untraced.</w:t>
+      </w:r>
+    </w:p>
+    <w:p>
+      <w:pPr>
+        <w:rPr>
+          <w:sz w:val="28"/>
+          <w:szCs w:val="28"/>
+          <w:lang w:val="en-US"/>
+        </w:rPr>
+      </w:pPr>
+      <w:r>
+        <w:rPr>
+          <w:sz w:val="28"/>
+          <w:szCs w:val="28"/>
+          <w:lang w:val="en-US"/>
+        </w:rPr>
+        <w:t>But if we want summarized status working in a large project – git status -s</w:t>
+      </w:r>
+    </w:p>
+    <w:p>
+      <w:pPr>
+        <w:rPr>
+          <w:sz w:val="28"/>
+          <w:szCs w:val="28"/>
+          <w:lang w:val="en-US"/>
+        </w:rPr>
+      </w:pPr>
+      <w:r>
+        <w:rPr>
+          <w:b/>
+          <w:bCs/>
+          <w:sz w:val="28"/>
+          <w:szCs w:val="28"/>
+          <w:lang w:val="en-US"/>
+        </w:rPr>
+        <w:t>g</w:t>
+      </w:r>
+      <w:r>
+        <w:rPr>
+          <w:b/>
+          <w:bCs/>
+          <w:sz w:val="28"/>
+          <w:szCs w:val="28"/>
+          <w:lang w:val="en-US"/>
+        </w:rPr>
         <w:t>it status -s</w:t>
       </w:r>
       <w:r>
@@ -520,8 +628,20 @@
           <w:szCs w:val="28"/>
           <w:lang w:val="en-US"/>
         </w:rPr>
-        <w:t>.gitignore</w:t>
-      </w:r>
+        <w:t>.</w:t>
+      </w:r>
+      <w:proofErr w:type="spellStart"/>
+      <w:r>
+        <w:rPr>
+          <w:b/>
+          <w:bCs/>
+          <w:sz w:val="28"/>
+          <w:szCs w:val="28"/>
+          <w:lang w:val="en-US"/>
+        </w:rPr>
+        <w:t>gitignore</w:t>
+      </w:r>
+      <w:proofErr w:type="spellEnd"/>
       <w:r>
         <w:rPr>
           <w:sz w:val="28"/>
@@ -554,7 +674,25 @@
           <w:lang w:val="en-US"/>
         </w:rPr>
         <w:tab/>
-        <w:t>*.log  - to add all files haing .log</w:t>
+        <w:t xml:space="preserve">*.log  - to add all files </w:t>
+      </w:r>
+      <w:proofErr w:type="spellStart"/>
+      <w:r>
+        <w:rPr>
+          <w:sz w:val="28"/>
+          <w:szCs w:val="28"/>
+          <w:lang w:val="en-US"/>
+        </w:rPr>
+        <w:t>haing</w:t>
+      </w:r>
+      <w:proofErr w:type="spellEnd"/>
+      <w:r>
+        <w:rPr>
+          <w:sz w:val="28"/>
+          <w:szCs w:val="28"/>
+          <w:lang w:val="en-US"/>
+        </w:rPr>
+        <w:t xml:space="preserve"> .log</w:t>
       </w:r>
       <w:r>
         <w:rPr>
@@ -570,8 +708,18 @@
           <w:szCs w:val="28"/>
           <w:lang w:val="en-US"/>
         </w:rPr>
-        <w:t>extension in gitignore</w:t>
-      </w:r>
+        <w:t xml:space="preserve">extension in </w:t>
+      </w:r>
+      <w:proofErr w:type="spellStart"/>
+      <w:r>
+        <w:rPr>
+          <w:sz w:val="28"/>
+          <w:szCs w:val="28"/>
+          <w:lang w:val="en-US"/>
+        </w:rPr>
+        <w:t>gitignore</w:t>
+      </w:r>
+      <w:proofErr w:type="spellEnd"/>
     </w:p>
     <w:p>
       <w:pPr>
@@ -612,7 +760,25 @@
           <w:szCs w:val="28"/>
           <w:lang w:val="en-US"/>
         </w:rPr>
-        <w:t xml:space="preserve"> – ignore a particular file which is in a folder and do not ignore other files names mylogs.log from other gitignore folders</w:t>
+        <w:t xml:space="preserve"> – ignore a particular file which is in a folder and do not ignore other files names mylogs.log from other </w:t>
+      </w:r>
+      <w:proofErr w:type="spellStart"/>
+      <w:r>
+        <w:rPr>
+          <w:sz w:val="28"/>
+          <w:szCs w:val="28"/>
+          <w:lang w:val="en-US"/>
+        </w:rPr>
+        <w:t>gitignore</w:t>
+      </w:r>
+      <w:proofErr w:type="spellEnd"/>
+      <w:r>
+        <w:rPr>
+          <w:sz w:val="28"/>
+          <w:szCs w:val="28"/>
+          <w:lang w:val="en-US"/>
+        </w:rPr>
+        <w:t xml:space="preserve"> folders</w:t>
       </w:r>
     </w:p>
     <w:p>
@@ -707,7 +873,147 @@
           <w:szCs w:val="28"/>
           <w:lang w:val="en-US"/>
         </w:rPr>
-        <w:t>jf</w:t>
+        <w:t xml:space="preserve">Git branch feature1 – to create new branch </w:t>
+      </w:r>
+      <w:r>
+        <w:rPr>
+          <w:sz w:val="28"/>
+          <w:szCs w:val="28"/>
+          <w:lang w:val="en-US"/>
+        </w:rPr>
+        <w:t>, but our head remains in master</w:t>
+      </w:r>
+    </w:p>
+    <w:p>
+      <w:pPr>
+        <w:rPr>
+          <w:sz w:val="28"/>
+          <w:szCs w:val="28"/>
+          <w:lang w:val="en-US"/>
+        </w:rPr>
+      </w:pPr>
+      <w:r>
+        <w:rPr>
+          <w:sz w:val="28"/>
+          <w:szCs w:val="28"/>
+          <w:lang w:val="en-US"/>
+        </w:rPr>
+        <w:tab/>
+        <w:t>To go inside the feature 1 – git checkout feature1</w:t>
+      </w:r>
+    </w:p>
+    <w:p>
+      <w:pPr>
+        <w:rPr>
+          <w:sz w:val="28"/>
+          <w:szCs w:val="28"/>
+          <w:lang w:val="en-US"/>
+        </w:rPr>
+      </w:pPr>
+      <w:r>
+        <w:rPr>
+          <w:sz w:val="28"/>
+          <w:szCs w:val="28"/>
+          <w:lang w:val="en-US"/>
+        </w:rPr>
+        <w:t>Feature1 is a branch where you personally do your stuff, master is the branch visible to all.</w:t>
+      </w:r>
+    </w:p>
+    <w:p>
+      <w:pPr>
+        <w:rPr>
+          <w:sz w:val="28"/>
+          <w:szCs w:val="28"/>
+          <w:lang w:val="en-US"/>
+        </w:rPr>
+      </w:pPr>
+      <w:r>
+        <w:rPr>
+          <w:sz w:val="28"/>
+          <w:szCs w:val="28"/>
+          <w:lang w:val="en-US"/>
+        </w:rPr>
+        <w:t xml:space="preserve">git merge feature1 – use this </w:t>
+      </w:r>
+      <w:proofErr w:type="spellStart"/>
+      <w:r>
+        <w:rPr>
+          <w:sz w:val="28"/>
+          <w:szCs w:val="28"/>
+          <w:lang w:val="en-US"/>
+        </w:rPr>
+        <w:t>cmd</w:t>
+      </w:r>
+      <w:proofErr w:type="spellEnd"/>
+      <w:r>
+        <w:rPr>
+          <w:sz w:val="28"/>
+          <w:szCs w:val="28"/>
+          <w:lang w:val="en-US"/>
+        </w:rPr>
+        <w:t xml:space="preserve"> when we are in </w:t>
+      </w:r>
+      <w:proofErr w:type="spellStart"/>
+      <w:r>
+        <w:rPr>
+          <w:sz w:val="28"/>
+          <w:szCs w:val="28"/>
+          <w:lang w:val="en-US"/>
+        </w:rPr>
+        <w:t>mster</w:t>
+      </w:r>
+      <w:proofErr w:type="spellEnd"/>
+      <w:r>
+        <w:rPr>
+          <w:sz w:val="28"/>
+          <w:szCs w:val="28"/>
+          <w:lang w:val="en-US"/>
+        </w:rPr>
+        <w:t xml:space="preserve"> branch , so it will merge</w:t>
+      </w:r>
+    </w:p>
+    <w:p>
+      <w:pPr>
+        <w:rPr>
+          <w:sz w:val="28"/>
+          <w:szCs w:val="28"/>
+          <w:lang w:val="en-US"/>
+        </w:rPr>
+      </w:pPr>
+      <w:r>
+        <w:rPr>
+          <w:sz w:val="28"/>
+          <w:szCs w:val="28"/>
+          <w:lang w:val="en-US"/>
+        </w:rPr>
+        <w:t xml:space="preserve">but if we want to create and directly go to the branch use – git checkout -b </w:t>
+      </w:r>
+      <w:proofErr w:type="spellStart"/>
+      <w:r>
+        <w:rPr>
+          <w:sz w:val="28"/>
+          <w:szCs w:val="28"/>
+          <w:lang w:val="en-US"/>
+        </w:rPr>
+        <w:t>flaskintegration</w:t>
+      </w:r>
+      <w:proofErr w:type="spellEnd"/>
+    </w:p>
+    <w:p>
+      <w:pPr>
+        <w:rPr>
+          <w:sz w:val="28"/>
+          <w:szCs w:val="28"/>
+          <w:lang w:val="en-US"/>
+        </w:rPr>
+      </w:pPr>
+      <w:r>
+        <w:rPr>
+          <w:sz w:val="28"/>
+          <w:szCs w:val="28"/>
+          <w:lang w:val="en-US"/>
+        </w:rPr>
+        <w:t xml:space="preserve"> </w:t>
       </w:r>
     </w:p>
     <w:p>

</xml_diff>